<commit_message>
NEW: Diseño - terminado portafolio diseño con todo en pdf
</commit_message>
<xml_diff>
--- a/Diseño y Evaluación de Interfaces/Presentación General del Estudiante/CartaDePresentación.docx
+++ b/Diseño y Evaluación de Interfaces/Presentación General del Estudiante/CartaDePresentación.docx
@@ -1,10 +1,9 @@
 
 <file path=word/document.xml><?xml version="1.0" encoding="utf-8"?>
-<w:document xmlns:o="urn:schemas-microsoft-com:office:office" xmlns:r="http://schemas.openxmlformats.org/officeDocument/2006/relationships" xmlns:v="urn:schemas-microsoft-com:vml" xmlns:w="http://schemas.openxmlformats.org/wordprocessingml/2006/main" xmlns:w10="urn:schemas-microsoft-com:office:word" xmlns:wp="http://schemas.openxmlformats.org/drawingml/2006/wordprocessingDrawing" xmlns:wps="http://schemas.microsoft.com/office/word/2010/wordprocessingShape" xmlns:wpg="http://schemas.microsoft.com/office/word/2010/wordprocessingGroup" xmlns:mc="http://schemas.openxmlformats.org/markup-compatibility/2006" xmlns:wp14="http://schemas.microsoft.com/office/word/2010/wordprocessingDrawing" xmlns:w14="http://schemas.microsoft.com/office/word/2010/wordml" mc:Ignorable="w14 wp14">
+<w:document xmlns:wpc="http://schemas.microsoft.com/office/word/2010/wordprocessingCanvas" xmlns:cx="http://schemas.microsoft.com/office/drawing/2014/chartex" xmlns:cx1="http://schemas.microsoft.com/office/drawing/2015/9/8/chartex" xmlns:cx2="http://schemas.microsoft.com/office/drawing/2015/10/21/chartex" xmlns:cx3="http://schemas.microsoft.com/office/drawing/2016/5/9/chartex" xmlns:cx4="http://schemas.microsoft.com/office/drawing/2016/5/10/chartex" xmlns:cx5="http://schemas.microsoft.com/office/drawing/2016/5/11/chartex" xmlns:cx6="http://schemas.microsoft.com/office/drawing/2016/5/12/chartex" xmlns:cx7="http://schemas.microsoft.com/office/drawing/2016/5/13/chartex" xmlns:cx8="http://schemas.microsoft.com/office/drawing/2016/5/14/chartex" xmlns:mc="http://schemas.openxmlformats.org/markup-compatibility/2006" xmlns:aink="http://schemas.microsoft.com/office/drawing/2016/ink" xmlns:am3d="http://schemas.microsoft.com/office/drawing/2017/model3d" xmlns:o="urn:schemas-microsoft-com:office:office" xmlns:r="http://schemas.openxmlformats.org/officeDocument/2006/relationships" xmlns:m="http://schemas.openxmlformats.org/officeDocument/2006/math" xmlns:v="urn:schemas-microsoft-com:vml" xmlns:wp14="http://schemas.microsoft.com/office/word/2010/wordprocessingDrawing" xmlns:wp="http://schemas.openxmlformats.org/drawingml/2006/wordprocessingDrawing" xmlns:w10="urn:schemas-microsoft-com:office:word" xmlns:w="http://schemas.openxmlformats.org/wordprocessingml/2006/main" xmlns:w14="http://schemas.microsoft.com/office/word/2010/wordml" xmlns:w15="http://schemas.microsoft.com/office/word/2012/wordml" xmlns:w16cex="http://schemas.microsoft.com/office/word/2018/wordml/cex" xmlns:w16cid="http://schemas.microsoft.com/office/word/2016/wordml/cid" xmlns:w16="http://schemas.microsoft.com/office/word/2018/wordml" xmlns:w16se="http://schemas.microsoft.com/office/word/2015/wordml/symex" xmlns:wpg="http://schemas.microsoft.com/office/word/2010/wordprocessingGroup" xmlns:wpi="http://schemas.microsoft.com/office/word/2010/wordprocessingInk" xmlns:wne="http://schemas.microsoft.com/office/word/2006/wordml" xmlns:wps="http://schemas.microsoft.com/office/word/2010/wordprocessingShape" mc:Ignorable="w14 w15 w16se w16cid w16 w16cex wp14">
   <w:body>
     <w:p>
       <w:pPr>
-        <w:pStyle w:val="Normal"/>
         <w:jc w:val="center"/>
         <w:rPr>
           <w:rFonts w:ascii="Arial" w:hAnsi="Arial" w:cs="Arial"/>
@@ -14,19 +13,34 @@
         </w:rPr>
       </w:pPr>
       <w:r>
+        <w:rPr>
+          <w:rFonts w:ascii="Arial" w:hAnsi="Arial" w:cs="Arial"/>
+          <w:sz w:val="32"/>
+          <w:szCs w:val="32"/>
+          <w:lang w:val="es-PA"/>
+        </w:rPr>
+        <w:t>Carta de presentación</w:t>
+      </w:r>
+    </w:p>
+    <w:p>
+      <w:pPr>
+        <w:jc w:val="center"/>
+        <w:rPr>
+          <w:rFonts w:ascii="Arial" w:hAnsi="Arial" w:cs="Arial"/>
+          <w:sz w:val="32"/>
+          <w:szCs w:val="32"/>
+          <w:lang w:val="es-PA"/>
+        </w:rPr>
+      </w:pPr>
+      <w:r>
+        <w:rPr>
+          <w:noProof/>
+        </w:rPr>
         <w:drawing>
-          <wp:anchor behindDoc="0" distT="0" distB="0" distL="0" distR="0" simplePos="0" locked="0" layoutInCell="1" allowOverlap="1" relativeHeight="2">
-            <wp:simplePos x="0" y="0"/>
-            <wp:positionH relativeFrom="column">
-              <wp:posOffset>1306830</wp:posOffset>
-            </wp:positionH>
-            <wp:positionV relativeFrom="paragraph">
-              <wp:posOffset>302260</wp:posOffset>
-            </wp:positionV>
-            <wp:extent cx="3503295" cy="4671060"/>
-            <wp:effectExtent l="0" t="0" r="0" b="0"/>
-            <wp:wrapSquare wrapText="largest"/>
-            <wp:docPr id="1" name="Image1" descr=""/>
+          <wp:inline distT="0" distB="0" distL="0" distR="0" wp14:anchorId="40D1A6A4" wp14:editId="677C9691">
+            <wp:extent cx="5943600" cy="7383780"/>
+            <wp:effectExtent l="0" t="0" r="0" b="7620"/>
+            <wp:docPr id="1" name="Picture 1"/>
             <wp:cNvGraphicFramePr>
               <a:graphicFrameLocks xmlns:a="http://schemas.openxmlformats.org/drawingml/2006/main" noChangeAspect="1"/>
             </wp:cNvGraphicFramePr>
@@ -34,21 +48,19 @@
               <a:graphicData uri="http://schemas.openxmlformats.org/drawingml/2006/picture">
                 <pic:pic xmlns:pic="http://schemas.openxmlformats.org/drawingml/2006/picture">
                   <pic:nvPicPr>
-                    <pic:cNvPr id="1" name="Image1" descr=""/>
-                    <pic:cNvPicPr>
-                      <a:picLocks noChangeAspect="1" noChangeArrowheads="1"/>
-                    </pic:cNvPicPr>
+                    <pic:cNvPr id="1" name=""/>
+                    <pic:cNvPicPr/>
                   </pic:nvPicPr>
                   <pic:blipFill>
-                    <a:blip r:embed="rId2"/>
+                    <a:blip r:embed="rId4"/>
                     <a:stretch>
                       <a:fillRect/>
                     </a:stretch>
                   </pic:blipFill>
-                  <pic:spPr bwMode="auto">
+                  <pic:spPr>
                     <a:xfrm>
                       <a:off x="0" y="0"/>
-                      <a:ext cx="3503295" cy="4671060"/>
+                      <a:ext cx="5943600" cy="7383780"/>
                     </a:xfrm>
                     <a:prstGeom prst="rect">
                       <a:avLst/>
@@ -57,31 +69,34 @@
                 </pic:pic>
               </a:graphicData>
             </a:graphic>
-          </wp:anchor>
+          </wp:inline>
         </w:drawing>
       </w:r>
-      <w:r>
-        <w:rPr>
-          <w:rFonts w:cs="Arial" w:ascii="Arial" w:hAnsi="Arial"/>
+    </w:p>
+    <w:p>
+      <w:pPr>
+        <w:jc w:val="center"/>
+        <w:rPr>
+          <w:rFonts w:ascii="Arial" w:hAnsi="Arial" w:cs="Arial"/>
           <w:sz w:val="32"/>
           <w:szCs w:val="32"/>
           <w:lang w:val="es-PA"/>
         </w:rPr>
-        <w:t>C</w:t>
-      </w:r>
-      <w:r>
-        <w:rPr>
-          <w:rFonts w:cs="Arial" w:ascii="Arial" w:hAnsi="Arial"/>
+      </w:pPr>
+    </w:p>
+    <w:p>
+      <w:pPr>
+        <w:jc w:val="center"/>
+        <w:rPr>
+          <w:rFonts w:ascii="Arial" w:hAnsi="Arial" w:cs="Arial"/>
           <w:sz w:val="32"/>
           <w:szCs w:val="32"/>
           <w:lang w:val="es-PA"/>
         </w:rPr>
-        <w:t>arta de presentación</w:t>
-      </w:r>
-    </w:p>
-    <w:p>
-      <w:pPr>
-        <w:pStyle w:val="Normal"/>
+      </w:pPr>
+    </w:p>
+    <w:p>
+      <w:pPr>
         <w:jc w:val="center"/>
         <w:rPr>
           <w:rFonts w:ascii="Arial" w:hAnsi="Arial" w:cs="Arial"/>
@@ -90,18 +105,20 @@
           <w:lang w:val="es-PA"/>
         </w:rPr>
       </w:pPr>
-      <w:r>
-        <w:rPr>
-          <w:rFonts w:cs="Arial" w:ascii="Arial" w:hAnsi="Arial"/>
+    </w:p>
+    <w:p>
+      <w:pPr>
+        <w:jc w:val="center"/>
+        <w:rPr>
+          <w:rFonts w:ascii="Arial" w:hAnsi="Arial" w:cs="Arial"/>
           <w:sz w:val="32"/>
           <w:szCs w:val="32"/>
           <w:lang w:val="es-PA"/>
         </w:rPr>
-      </w:r>
-    </w:p>
-    <w:p>
-      <w:pPr>
-        <w:pStyle w:val="Normal"/>
+      </w:pPr>
+    </w:p>
+    <w:p>
+      <w:pPr>
         <w:jc w:val="center"/>
         <w:rPr>
           <w:rFonts w:ascii="Arial" w:hAnsi="Arial" w:cs="Arial"/>
@@ -110,266 +127,39 @@
           <w:lang w:val="es-PA"/>
         </w:rPr>
       </w:pPr>
-      <w:r>
-        <w:rPr>
-          <w:rFonts w:cs="Arial" w:ascii="Arial" w:hAnsi="Arial"/>
-          <w:sz w:val="32"/>
-          <w:szCs w:val="32"/>
-          <w:lang w:val="es-PA"/>
-        </w:rPr>
-      </w:r>
-    </w:p>
-    <w:p>
-      <w:pPr>
-        <w:pStyle w:val="Normal"/>
-        <w:jc w:val="center"/>
-        <w:rPr>
-          <w:rFonts w:ascii="Arial" w:hAnsi="Arial" w:cs="Arial"/>
-          <w:sz w:val="32"/>
-          <w:szCs w:val="32"/>
-          <w:lang w:val="es-PA"/>
-        </w:rPr>
-      </w:pPr>
-      <w:r>
-        <w:rPr>
-          <w:rFonts w:cs="Arial" w:ascii="Arial" w:hAnsi="Arial"/>
-          <w:sz w:val="32"/>
-          <w:szCs w:val="32"/>
-          <w:lang w:val="es-PA"/>
-        </w:rPr>
-      </w:r>
-    </w:p>
-    <w:p>
-      <w:pPr>
-        <w:pStyle w:val="Normal"/>
-        <w:jc w:val="center"/>
-        <w:rPr>
-          <w:rFonts w:ascii="Arial" w:hAnsi="Arial" w:cs="Arial"/>
-          <w:sz w:val="32"/>
-          <w:szCs w:val="32"/>
-          <w:lang w:val="es-PA"/>
-        </w:rPr>
-      </w:pPr>
-      <w:r>
-        <w:rPr>
-          <w:rFonts w:cs="Arial" w:ascii="Arial" w:hAnsi="Arial"/>
-          <w:sz w:val="32"/>
-          <w:szCs w:val="32"/>
-          <w:lang w:val="es-PA"/>
-        </w:rPr>
-      </w:r>
-    </w:p>
-    <w:p>
-      <w:pPr>
-        <w:pStyle w:val="Normal"/>
-        <w:jc w:val="center"/>
-        <w:rPr>
-          <w:rFonts w:ascii="Arial" w:hAnsi="Arial" w:cs="Arial"/>
-          <w:sz w:val="32"/>
-          <w:szCs w:val="32"/>
-          <w:lang w:val="es-PA"/>
-        </w:rPr>
-      </w:pPr>
-      <w:r>
-        <w:rPr>
-          <w:rFonts w:cs="Arial" w:ascii="Arial" w:hAnsi="Arial"/>
-          <w:sz w:val="32"/>
-          <w:szCs w:val="32"/>
-          <w:lang w:val="es-PA"/>
-        </w:rPr>
-      </w:r>
-    </w:p>
-    <w:p>
-      <w:pPr>
-        <w:pStyle w:val="Normal"/>
-        <w:jc w:val="center"/>
-        <w:rPr>
-          <w:rFonts w:ascii="Arial" w:hAnsi="Arial" w:cs="Arial"/>
-          <w:sz w:val="32"/>
-          <w:szCs w:val="32"/>
-          <w:lang w:val="es-PA"/>
-        </w:rPr>
-      </w:pPr>
-      <w:r>
-        <w:rPr>
-          <w:rFonts w:cs="Arial" w:ascii="Arial" w:hAnsi="Arial"/>
-          <w:sz w:val="32"/>
-          <w:szCs w:val="32"/>
-          <w:lang w:val="es-PA"/>
-        </w:rPr>
-      </w:r>
-    </w:p>
-    <w:p>
-      <w:pPr>
-        <w:pStyle w:val="Normal"/>
-        <w:jc w:val="center"/>
-        <w:rPr>
-          <w:rFonts w:ascii="Arial" w:hAnsi="Arial" w:cs="Arial"/>
-          <w:sz w:val="32"/>
-          <w:szCs w:val="32"/>
-          <w:lang w:val="es-PA"/>
-        </w:rPr>
-      </w:pPr>
-      <w:r>
-        <w:rPr>
-          <w:rFonts w:cs="Arial" w:ascii="Arial" w:hAnsi="Arial"/>
-          <w:sz w:val="32"/>
-          <w:szCs w:val="32"/>
-          <w:lang w:val="es-PA"/>
-        </w:rPr>
-      </w:r>
-    </w:p>
-    <w:p>
-      <w:pPr>
-        <w:pStyle w:val="Normal"/>
-        <w:jc w:val="center"/>
-        <w:rPr>
-          <w:rFonts w:ascii="Arial" w:hAnsi="Arial" w:cs="Arial"/>
-          <w:sz w:val="32"/>
-          <w:szCs w:val="32"/>
-          <w:lang w:val="es-PA"/>
-        </w:rPr>
-      </w:pPr>
-      <w:r>
-        <w:rPr>
-          <w:rFonts w:cs="Arial" w:ascii="Arial" w:hAnsi="Arial"/>
-          <w:sz w:val="32"/>
-          <w:szCs w:val="32"/>
-          <w:lang w:val="es-PA"/>
-        </w:rPr>
-      </w:r>
-    </w:p>
-    <w:p>
-      <w:pPr>
-        <w:pStyle w:val="Normal"/>
-        <w:jc w:val="center"/>
-        <w:rPr>
-          <w:rFonts w:ascii="Arial" w:hAnsi="Arial" w:cs="Arial"/>
-          <w:sz w:val="32"/>
-          <w:szCs w:val="32"/>
-          <w:lang w:val="es-PA"/>
-        </w:rPr>
-      </w:pPr>
-      <w:r>
-        <w:rPr>
-          <w:rFonts w:cs="Arial" w:ascii="Arial" w:hAnsi="Arial"/>
-          <w:sz w:val="32"/>
-          <w:szCs w:val="32"/>
-          <w:lang w:val="es-PA"/>
-        </w:rPr>
-      </w:r>
-    </w:p>
-    <w:p>
-      <w:pPr>
-        <w:pStyle w:val="Normal"/>
-        <w:jc w:val="center"/>
-        <w:rPr>
-          <w:rFonts w:ascii="Arial" w:hAnsi="Arial" w:cs="Arial"/>
-          <w:sz w:val="32"/>
-          <w:szCs w:val="32"/>
-          <w:lang w:val="es-PA"/>
-        </w:rPr>
-      </w:pPr>
-      <w:r>
-        <w:rPr>
-          <w:rFonts w:cs="Arial" w:ascii="Arial" w:hAnsi="Arial"/>
-          <w:sz w:val="32"/>
-          <w:szCs w:val="32"/>
-          <w:lang w:val="es-PA"/>
-        </w:rPr>
-      </w:r>
-    </w:p>
-    <w:p>
-      <w:pPr>
-        <w:pStyle w:val="Normal"/>
-        <w:jc w:val="center"/>
-        <w:rPr>
-          <w:rFonts w:ascii="Arial" w:hAnsi="Arial" w:cs="Arial"/>
-          <w:sz w:val="32"/>
-          <w:szCs w:val="32"/>
-          <w:lang w:val="es-PA"/>
-        </w:rPr>
-      </w:pPr>
-      <w:r>
-        <w:rPr>
-          <w:rFonts w:cs="Arial" w:ascii="Arial" w:hAnsi="Arial"/>
-          <w:sz w:val="32"/>
-          <w:szCs w:val="32"/>
-          <w:lang w:val="es-PA"/>
-        </w:rPr>
-      </w:r>
-    </w:p>
-    <w:p>
-      <w:pPr>
-        <w:pStyle w:val="Normal"/>
-        <w:jc w:val="center"/>
-        <w:rPr>
-          <w:rFonts w:ascii="Arial" w:hAnsi="Arial" w:cs="Arial"/>
-          <w:sz w:val="32"/>
-          <w:szCs w:val="32"/>
-          <w:lang w:val="es-PA"/>
-        </w:rPr>
-      </w:pPr>
-      <w:r>
-        <w:rPr>
-          <w:rFonts w:cs="Arial" w:ascii="Arial" w:hAnsi="Arial"/>
-          <w:sz w:val="32"/>
-          <w:szCs w:val="32"/>
-          <w:lang w:val="es-PA"/>
-        </w:rPr>
-      </w:r>
-    </w:p>
-    <w:p>
-      <w:pPr>
-        <w:pStyle w:val="Normal"/>
-        <w:rPr>
-          <w:rFonts w:ascii="Arial" w:hAnsi="Arial" w:cs="Arial"/>
-          <w:sz w:val="24"/>
-          <w:szCs w:val="24"/>
-          <w:lang w:val="es-PA"/>
-        </w:rPr>
-      </w:pPr>
-      <w:r>
-        <w:rPr>
-          <w:rFonts w:cs="Arial" w:ascii="Arial" w:hAnsi="Arial"/>
-          <w:sz w:val="24"/>
-          <w:szCs w:val="24"/>
-          <w:lang w:val="es-PA"/>
-        </w:rPr>
-      </w:r>
-    </w:p>
-    <w:p>
-      <w:pPr>
-        <w:pStyle w:val="Normal"/>
-        <w:rPr>
-          <w:rFonts w:ascii="Arial" w:hAnsi="Arial" w:cs="Arial"/>
-          <w:sz w:val="24"/>
-          <w:szCs w:val="24"/>
-          <w:lang w:val="es-PA"/>
-        </w:rPr>
-      </w:pPr>
-      <w:r>
-        <w:rPr>
-          <w:rFonts w:cs="Arial" w:ascii="Arial" w:hAnsi="Arial"/>
-          <w:sz w:val="24"/>
-          <w:szCs w:val="24"/>
-          <w:lang w:val="es-PA"/>
-        </w:rPr>
-      </w:r>
-    </w:p>
-    <w:p>
-      <w:pPr>
-        <w:pStyle w:val="Normal"/>
-        <w:rPr>
-          <w:rFonts w:ascii="Arial" w:hAnsi="Arial" w:cs="Arial"/>
-          <w:sz w:val="24"/>
-          <w:szCs w:val="24"/>
-          <w:lang w:val="es-PA"/>
-        </w:rPr>
-      </w:pPr>
-      <w:r>
-        <w:rPr>
-          <w:rFonts w:cs="Arial" w:ascii="Arial" w:hAnsi="Arial"/>
+    </w:p>
+    <w:p>
+      <w:pPr>
+        <w:rPr>
+          <w:rFonts w:ascii="Arial" w:hAnsi="Arial" w:cs="Arial"/>
+          <w:sz w:val="24"/>
+          <w:szCs w:val="24"/>
+          <w:lang w:val="es-PA"/>
+        </w:rPr>
+      </w:pPr>
+    </w:p>
+    <w:p>
+      <w:pPr>
+        <w:rPr>
+          <w:rFonts w:ascii="Arial" w:hAnsi="Arial" w:cs="Arial"/>
+          <w:sz w:val="24"/>
+          <w:szCs w:val="24"/>
+          <w:lang w:val="es-PA"/>
+        </w:rPr>
+      </w:pPr>
+    </w:p>
+    <w:p>
+      <w:pPr>
+        <w:rPr>
+          <w:rFonts w:ascii="Arial" w:hAnsi="Arial" w:cs="Arial"/>
+          <w:sz w:val="24"/>
+          <w:szCs w:val="24"/>
+          <w:lang w:val="es-PA"/>
+        </w:rPr>
+      </w:pPr>
+      <w:r>
+        <w:rPr>
+          <w:rFonts w:ascii="Arial" w:hAnsi="Arial" w:cs="Arial"/>
           <w:sz w:val="24"/>
           <w:szCs w:val="24"/>
           <w:lang w:val="es-PA"/>
@@ -379,36 +169,26 @@
     </w:p>
     <w:p>
       <w:pPr>
-        <w:pStyle w:val="Normal"/>
-        <w:rPr>
-          <w:rFonts w:ascii="Arial" w:hAnsi="Arial" w:cs="Arial"/>
-          <w:sz w:val="24"/>
-          <w:szCs w:val="24"/>
-          <w:lang w:val="es-PA"/>
-        </w:rPr>
-      </w:pPr>
-      <w:r>
-        <w:rPr>
-          <w:rFonts w:cs="Arial" w:ascii="Arial" w:hAnsi="Arial"/>
-          <w:sz w:val="24"/>
-          <w:szCs w:val="24"/>
-          <w:lang w:val="es-PA"/>
-        </w:rPr>
-      </w:r>
-    </w:p>
-    <w:p>
-      <w:pPr>
-        <w:pStyle w:val="Normal"/>
-        <w:rPr>
-          <w:rFonts w:ascii="Arial" w:hAnsi="Arial" w:cs="Arial"/>
-          <w:sz w:val="24"/>
-          <w:szCs w:val="24"/>
-          <w:lang w:val="es-PA"/>
-        </w:rPr>
-      </w:pPr>
-      <w:r>
-        <w:rPr>
-          <w:rFonts w:cs="Arial" w:ascii="Arial" w:hAnsi="Arial"/>
+        <w:rPr>
+          <w:rFonts w:ascii="Arial" w:hAnsi="Arial" w:cs="Arial"/>
+          <w:sz w:val="24"/>
+          <w:szCs w:val="24"/>
+          <w:lang w:val="es-PA"/>
+        </w:rPr>
+      </w:pPr>
+    </w:p>
+    <w:p>
+      <w:pPr>
+        <w:rPr>
+          <w:rFonts w:ascii="Arial" w:hAnsi="Arial" w:cs="Arial"/>
+          <w:sz w:val="24"/>
+          <w:szCs w:val="24"/>
+          <w:lang w:val="es-PA"/>
+        </w:rPr>
+      </w:pPr>
+      <w:r>
+        <w:rPr>
+          <w:rFonts w:ascii="Arial" w:hAnsi="Arial" w:cs="Arial"/>
           <w:sz w:val="24"/>
           <w:szCs w:val="24"/>
           <w:lang w:val="es-PA"/>
@@ -418,115 +198,92 @@
     </w:p>
     <w:p>
       <w:pPr>
-        <w:pStyle w:val="Normal"/>
-        <w:rPr>
-          <w:rFonts w:ascii="Arial" w:hAnsi="Arial" w:cs="Arial"/>
-          <w:sz w:val="24"/>
-          <w:szCs w:val="24"/>
-          <w:lang w:val="es-PA"/>
-        </w:rPr>
-      </w:pPr>
-      <w:r>
-        <w:rPr>
-          <w:rFonts w:cs="Arial" w:ascii="Arial" w:hAnsi="Arial"/>
-          <w:sz w:val="24"/>
-          <w:szCs w:val="24"/>
-          <w:lang w:val="es-PA"/>
-        </w:rPr>
-        <w:t xml:space="preserve">Mis principales intereses son la música, la natación y la tecnología.  Dentro de la tecnología está presente temas como desarrollo full stack </w:t>
-      </w:r>
-      <w:r>
-        <w:rPr>
-          <w:rFonts w:cs="Arial" w:ascii="Arial" w:hAnsi="Arial"/>
-          <w:sz w:val="24"/>
-          <w:szCs w:val="24"/>
-          <w:lang w:val="es-PA"/>
-        </w:rPr>
-        <w:t>de aplicaciones</w:t>
-      </w:r>
-      <w:r>
-        <w:rPr>
-          <w:rFonts w:cs="Arial" w:ascii="Arial" w:hAnsi="Arial"/>
-          <w:sz w:val="24"/>
-          <w:szCs w:val="24"/>
-          <w:lang w:val="es-PA"/>
-        </w:rPr>
-        <w:t xml:space="preserve"> y </w:t>
-      </w:r>
-      <w:r>
-        <w:rPr>
-          <w:rFonts w:cs="Arial" w:ascii="Arial" w:hAnsi="Arial"/>
-          <w:sz w:val="24"/>
-          <w:szCs w:val="24"/>
-          <w:lang w:val="es-PA"/>
-        </w:rPr>
-        <w:t xml:space="preserve">me encanta la estadística así que temas como </w:t>
-      </w:r>
-      <w:r>
-        <w:rPr>
-          <w:rFonts w:cs="Arial" w:ascii="Arial" w:hAnsi="Arial"/>
-          <w:sz w:val="24"/>
-          <w:szCs w:val="24"/>
-          <w:lang w:val="es-PA"/>
-        </w:rPr>
-        <w:t>aprendizaje automatizado, con énfasis en aprendizaje profundo (deep learning)</w:t>
-      </w:r>
-      <w:bookmarkStart w:id="0" w:name="_GoBack"/>
-      <w:bookmarkEnd w:id="0"/>
-      <w:r>
-        <w:rPr>
-          <w:rFonts w:cs="Arial" w:ascii="Arial" w:hAnsi="Arial"/>
-          <w:sz w:val="24"/>
-          <w:szCs w:val="24"/>
-          <w:lang w:val="es-PA"/>
-        </w:rPr>
-        <w:t xml:space="preserve"> </w:t>
-      </w:r>
-      <w:r>
-        <w:rPr>
-          <w:rFonts w:cs="Arial" w:ascii="Arial" w:hAnsi="Arial"/>
-          <w:sz w:val="24"/>
-          <w:szCs w:val="24"/>
-          <w:lang w:val="es-PA"/>
-        </w:rPr>
-        <w:t>también son de mi interés</w:t>
-      </w:r>
-    </w:p>
-    <w:p>
-      <w:pPr>
-        <w:pStyle w:val="Normal"/>
-        <w:spacing w:before="0" w:after="160"/>
-        <w:rPr>
-          <w:rFonts w:ascii="Arial" w:hAnsi="Arial" w:cs="Arial"/>
-          <w:sz w:val="24"/>
-          <w:szCs w:val="24"/>
-          <w:lang w:val="es-PA"/>
-        </w:rPr>
-      </w:pPr>
-      <w:r>
-        <w:rPr>
-          <w:rFonts w:cs="Arial" w:ascii="Arial" w:hAnsi="Arial"/>
-          <w:sz w:val="24"/>
-          <w:szCs w:val="24"/>
-          <w:lang w:val="es-PA"/>
-        </w:rPr>
-        <w:t>Algo que suelo hacer es buscar problemas de todo tipo y resolverlos. Esta es mi principal inspiración para convertirme en ingeniero en sistemas, ya que siento que es la ingeniería que me permitirá resolver más problemas e incluso hacerle frente a los más desafiantes de mi generación ( y bueno el título tampoco me iría nada mal).</w:t>
-      </w:r>
-    </w:p>
-    <w:p>
-      <w:pPr>
-        <w:pStyle w:val="Normal"/>
-        <w:spacing w:before="0" w:after="160"/>
-        <w:rPr>
-          <w:rFonts w:ascii="Arial" w:hAnsi="Arial" w:cs="Arial"/>
-          <w:sz w:val="24"/>
-          <w:szCs w:val="24"/>
-          <w:lang w:val="es-PA"/>
-        </w:rPr>
-      </w:pPr>
-      <w:r>
-        <w:rPr>
-          <w:rFonts w:cs="Arial" w:ascii="Arial" w:hAnsi="Arial"/>
+        <w:rPr>
+          <w:rFonts w:ascii="Arial" w:hAnsi="Arial" w:cs="Arial"/>
+          <w:sz w:val="24"/>
+          <w:szCs w:val="24"/>
+          <w:lang w:val="es-PA"/>
+        </w:rPr>
+      </w:pPr>
+      <w:r>
+        <w:rPr>
+          <w:rFonts w:ascii="Arial" w:hAnsi="Arial" w:cs="Arial"/>
+          <w:sz w:val="24"/>
+          <w:szCs w:val="24"/>
+          <w:lang w:val="es-PA"/>
+        </w:rPr>
+        <w:t>Mis principales intereses son la música, la natación y la tecnología.  Dentro de la tecnología está presente temas como desarrollo full stack de aplicaciones y me encanta la estadística así que temas como aprendizaje automatizado, con énfasis en aprendizaj</w:t>
+      </w:r>
+      <w:r>
+        <w:rPr>
+          <w:rFonts w:ascii="Arial" w:hAnsi="Arial" w:cs="Arial"/>
+          <w:sz w:val="24"/>
+          <w:szCs w:val="24"/>
+          <w:lang w:val="es-PA"/>
+        </w:rPr>
+        <w:t>e profundo (deep learning) también son de mi interés</w:t>
+      </w:r>
+    </w:p>
+    <w:p>
+      <w:pPr>
+        <w:rPr>
+          <w:rFonts w:ascii="Arial" w:hAnsi="Arial" w:cs="Arial"/>
+          <w:sz w:val="24"/>
+          <w:szCs w:val="24"/>
+          <w:lang w:val="es-PA"/>
+        </w:rPr>
+      </w:pPr>
+      <w:r>
+        <w:rPr>
+          <w:rFonts w:ascii="Arial" w:hAnsi="Arial" w:cs="Arial"/>
+          <w:sz w:val="24"/>
+          <w:szCs w:val="24"/>
+          <w:lang w:val="es-PA"/>
+        </w:rPr>
+        <w:t>Algo que suelo hacer es buscar problemas de todo tipo y resolverlos. Esta es mi principal inspiración para convertirme en ingeniero en sistemas, ya que siento que es la ingeniería que me permitirá resolv</w:t>
+      </w:r>
+      <w:r>
+        <w:rPr>
+          <w:rFonts w:ascii="Arial" w:hAnsi="Arial" w:cs="Arial"/>
+          <w:sz w:val="24"/>
+          <w:szCs w:val="24"/>
+          <w:lang w:val="es-PA"/>
+        </w:rPr>
+        <w:t xml:space="preserve">er más problemas e incluso hacerle frente a los más desafiantes de mi generación </w:t>
+      </w:r>
+      <w:proofErr w:type="gramStart"/>
+      <w:r>
+        <w:rPr>
+          <w:rFonts w:ascii="Arial" w:hAnsi="Arial" w:cs="Arial"/>
+          <w:sz w:val="24"/>
+          <w:szCs w:val="24"/>
+          <w:lang w:val="es-PA"/>
+        </w:rPr>
+        <w:t>( y</w:t>
+      </w:r>
+      <w:proofErr w:type="gramEnd"/>
+      <w:r>
+        <w:rPr>
+          <w:rFonts w:ascii="Arial" w:hAnsi="Arial" w:cs="Arial"/>
+          <w:sz w:val="24"/>
+          <w:szCs w:val="24"/>
+          <w:lang w:val="es-PA"/>
+        </w:rPr>
+        <w:t xml:space="preserve"> bueno el título tampoco me iría nada mal).</w:t>
+      </w:r>
+    </w:p>
+    <w:p>
+      <w:pPr>
+        <w:rPr>
+          <w:rFonts w:ascii="Arial" w:hAnsi="Arial" w:cs="Arial"/>
+          <w:sz w:val="24"/>
+          <w:szCs w:val="24"/>
+          <w:lang w:val="es-PA"/>
+        </w:rPr>
+      </w:pPr>
+      <w:r>
+        <w:rPr>
+          <w:rFonts w:ascii="Arial" w:hAnsi="Arial" w:cs="Arial"/>
           <w:sz w:val="24"/>
           <w:szCs w:val="24"/>
           <w:lang w:val="es-PA"/>
@@ -535,102 +292,128 @@
       </w:r>
       <w:r>
         <w:rPr>
-          <w:rFonts w:eastAsia="Calibri" w:cs="Arial" w:ascii="Arial" w:hAnsi="Arial" w:eastAsiaTheme="minorHAnsi"/>
-          <w:color w:val="auto"/>
-          <w:kern w:val="0"/>
-          <w:sz w:val="24"/>
-          <w:szCs w:val="24"/>
-          <w:lang w:val="es-PA" w:eastAsia="en-US" w:bidi="ar-SA"/>
+          <w:rFonts w:ascii="Arial" w:hAnsi="Arial" w:cs="Arial"/>
+          <w:sz w:val="24"/>
+          <w:szCs w:val="24"/>
+          <w:lang w:val="es-PA"/>
         </w:rPr>
         <w:t xml:space="preserve">con mejor experiencia para el usuario. </w:t>
       </w:r>
     </w:p>
     <w:p>
       <w:pPr>
-        <w:pStyle w:val="Normal"/>
-        <w:spacing w:before="0" w:after="160"/>
-        <w:rPr>
-          <w:rFonts w:ascii="Arial" w:hAnsi="Arial" w:cs="Arial"/>
-          <w:sz w:val="24"/>
-          <w:szCs w:val="24"/>
-          <w:lang w:val="es-PA"/>
-        </w:rPr>
-      </w:pPr>
-      <w:r>
-        <w:rPr>
-          <w:rFonts w:eastAsia="Calibri" w:cs="Arial" w:ascii="Arial" w:hAnsi="Arial" w:eastAsiaTheme="minorHAnsi"/>
-          <w:color w:val="auto"/>
-          <w:kern w:val="0"/>
-          <w:sz w:val="24"/>
-          <w:szCs w:val="24"/>
-          <w:lang w:val="es-PA" w:eastAsia="en-US" w:bidi="ar-SA"/>
-        </w:rPr>
-        <w:t>Quisiera tener más seguridad en que recomendar a mis clientes para que puedan tener una mejor tasa de conversión, poder evaluar técnicamente sus interfaces para sus aplicaciones web para reducir la carga cognitiva y mejorar el rendimiento y velocidad de las mismas.</w:t>
-      </w:r>
-    </w:p>
-    <w:p>
-      <w:pPr>
-        <w:pStyle w:val="Normal"/>
-        <w:spacing w:before="0" w:after="160"/>
-        <w:rPr>
-          <w:rFonts w:ascii="Arial" w:hAnsi="Arial" w:cs="Arial"/>
-          <w:sz w:val="24"/>
-          <w:szCs w:val="24"/>
-          <w:lang w:val="es-PA"/>
-        </w:rPr>
-      </w:pPr>
-      <w:r>
-        <w:rPr>
-          <w:rFonts w:eastAsia="Calibri" w:cs="Arial" w:ascii="Arial" w:hAnsi="Arial" w:eastAsiaTheme="minorHAnsi"/>
-          <w:color w:val="auto"/>
-          <w:kern w:val="0"/>
-          <w:sz w:val="24"/>
-          <w:szCs w:val="24"/>
-          <w:lang w:val="es-PA" w:eastAsia="en-US" w:bidi="ar-SA"/>
-        </w:rPr>
-        <w:t xml:space="preserve">También espero que la materia me ayude a poder desarrollar mejores documentaciones y que tenga fundamentos al momento de brindar consejo en las comunidades que participe. </w:t>
+        <w:rPr>
+          <w:rFonts w:ascii="Arial" w:hAnsi="Arial" w:cs="Arial"/>
+          <w:sz w:val="24"/>
+          <w:szCs w:val="24"/>
+          <w:lang w:val="es-PA"/>
+        </w:rPr>
+      </w:pPr>
+      <w:r>
+        <w:rPr>
+          <w:rFonts w:ascii="Arial" w:hAnsi="Arial" w:cs="Arial"/>
+          <w:sz w:val="24"/>
+          <w:szCs w:val="24"/>
+          <w:lang w:val="es-PA"/>
+        </w:rPr>
+        <w:t xml:space="preserve">Quisiera tener más seguridad en que </w:t>
+      </w:r>
+      <w:r>
+        <w:rPr>
+          <w:rFonts w:ascii="Arial" w:hAnsi="Arial" w:cs="Arial"/>
+          <w:sz w:val="24"/>
+          <w:szCs w:val="24"/>
+          <w:lang w:val="es-PA"/>
+        </w:rPr>
+        <w:t xml:space="preserve">recomendar a mis clientes para que puedan tener una mejor tasa de conversión, poder evaluar técnicamente sus interfaces para sus aplicaciones web para reducir la carga cognitiva y mejorar el rendimiento y velocidad de </w:t>
+      </w:r>
+      <w:proofErr w:type="gramStart"/>
+      <w:r>
+        <w:rPr>
+          <w:rFonts w:ascii="Arial" w:hAnsi="Arial" w:cs="Arial"/>
+          <w:sz w:val="24"/>
+          <w:szCs w:val="24"/>
+          <w:lang w:val="es-PA"/>
+        </w:rPr>
+        <w:t>las mismas</w:t>
+      </w:r>
+      <w:proofErr w:type="gramEnd"/>
+      <w:r>
+        <w:rPr>
+          <w:rFonts w:ascii="Arial" w:hAnsi="Arial" w:cs="Arial"/>
+          <w:sz w:val="24"/>
+          <w:szCs w:val="24"/>
+          <w:lang w:val="es-PA"/>
+        </w:rPr>
+        <w:t>.</w:t>
+      </w:r>
+    </w:p>
+    <w:p>
+      <w:pPr>
+        <w:rPr>
+          <w:rFonts w:ascii="Arial" w:hAnsi="Arial" w:cs="Arial"/>
+          <w:sz w:val="24"/>
+          <w:szCs w:val="24"/>
+          <w:lang w:val="es-PA"/>
+        </w:rPr>
+      </w:pPr>
+      <w:r>
+        <w:rPr>
+          <w:rFonts w:ascii="Arial" w:hAnsi="Arial" w:cs="Arial"/>
+          <w:sz w:val="24"/>
+          <w:szCs w:val="24"/>
+          <w:lang w:val="es-PA"/>
+        </w:rPr>
+        <w:t>También espero que la mate</w:t>
+      </w:r>
+      <w:r>
+        <w:rPr>
+          <w:rFonts w:ascii="Arial" w:hAnsi="Arial" w:cs="Arial"/>
+          <w:sz w:val="24"/>
+          <w:szCs w:val="24"/>
+          <w:lang w:val="es-PA"/>
+        </w:rPr>
+        <w:t xml:space="preserve">ria me ayude a poder desarrollar mejores documentaciones y que tenga fundamentos al momento de brindar consejo en las comunidades que participe. </w:t>
       </w:r>
     </w:p>
     <w:sectPr>
-      <w:type w:val="nextPage"/>
       <w:pgSz w:w="12240" w:h="15840"/>
-      <w:pgMar w:left="1440" w:right="1440" w:header="0" w:top="1440" w:footer="0" w:bottom="1440" w:gutter="0"/>
-      <w:pgNumType w:fmt="decimal"/>
-      <w:formProt w:val="false"/>
-      <w:textDirection w:val="lrTb"/>
-      <w:docGrid w:type="default" w:linePitch="360" w:charSpace="4096"/>
+      <w:pgMar w:top="1440" w:right="1440" w:bottom="1440" w:left="1440" w:header="0" w:footer="0" w:gutter="0"/>
+      <w:cols w:space="720"/>
+      <w:formProt w:val="0"/>
+      <w:docGrid w:linePitch="360" w:charSpace="4096"/>
     </w:sectPr>
   </w:body>
 </w:document>
 </file>
 
 <file path=word/styles.xml><?xml version="1.0" encoding="utf-8"?>
-<w:styles xmlns:w="http://schemas.openxmlformats.org/wordprocessingml/2006/main" xmlns:w14="http://schemas.microsoft.com/office/word/2010/wordml" xmlns:mc="http://schemas.openxmlformats.org/markup-compatibility/2006" mc:Ignorable="w14">
+<w:styles xmlns:mc="http://schemas.openxmlformats.org/markup-compatibility/2006" xmlns:r="http://schemas.openxmlformats.org/officeDocument/2006/relationships" xmlns:w="http://schemas.openxmlformats.org/wordprocessingml/2006/main" xmlns:w14="http://schemas.microsoft.com/office/word/2010/wordml" xmlns:w15="http://schemas.microsoft.com/office/word/2012/wordml" xmlns:w16cex="http://schemas.microsoft.com/office/word/2018/wordml/cex" xmlns:w16cid="http://schemas.microsoft.com/office/word/2016/wordml/cid" xmlns:w16="http://schemas.microsoft.com/office/word/2018/wordml" xmlns:w16se="http://schemas.microsoft.com/office/word/2015/wordml/symex" mc:Ignorable="w14 w15 w16se w16cid w16 w16cex">
   <w:docDefaults>
     <w:rPrDefault>
       <w:rPr>
-        <w:rFonts w:ascii="Calibri" w:hAnsi="Calibri" w:eastAsia="Calibri" w:cs="" w:asciiTheme="minorHAnsi" w:cstheme="minorBidi" w:eastAsiaTheme="minorHAnsi" w:hAnsiTheme="minorHAnsi"/>
+        <w:rFonts w:asciiTheme="minorHAnsi" w:eastAsiaTheme="minorHAnsi" w:hAnsiTheme="minorHAnsi" w:cstheme="minorBidi"/>
         <w:szCs w:val="22"/>
         <w:lang w:val="en-US" w:eastAsia="en-US" w:bidi="ar-SA"/>
       </w:rPr>
     </w:rPrDefault>
     <w:pPrDefault>
       <w:pPr>
-        <w:suppressAutoHyphens w:val="true"/>
+        <w:suppressAutoHyphens/>
       </w:pPr>
     </w:pPrDefault>
   </w:docDefaults>
-  <w:latentStyles w:defLockedState="0" w:defUIPriority="99" w:defSemiHidden="0" w:defUnhideWhenUsed="0" w:defQFormat="0" w:count="377">
+  <w:latentStyles w:defLockedState="0" w:defUIPriority="99" w:defSemiHidden="0" w:defUnhideWhenUsed="0" w:defQFormat="0" w:count="376">
     <w:lsdException w:name="Normal" w:uiPriority="0" w:qFormat="1"/>
     <w:lsdException w:name="heading 1" w:uiPriority="9" w:qFormat="1"/>
-    <w:lsdException w:name="heading 2" w:uiPriority="9" w:semiHidden="1" w:unhideWhenUsed="1" w:qFormat="1"/>
-    <w:lsdException w:name="heading 3" w:uiPriority="9" w:semiHidden="1" w:unhideWhenUsed="1" w:qFormat="1"/>
-    <w:lsdException w:name="heading 4" w:uiPriority="9" w:semiHidden="1" w:unhideWhenUsed="1" w:qFormat="1"/>
-    <w:lsdException w:name="heading 5" w:uiPriority="9" w:semiHidden="1" w:unhideWhenUsed="1" w:qFormat="1"/>
-    <w:lsdException w:name="heading 6" w:uiPriority="9" w:semiHidden="1" w:unhideWhenUsed="1" w:qFormat="1"/>
-    <w:lsdException w:name="heading 7" w:uiPriority="9" w:semiHidden="1" w:unhideWhenUsed="1" w:qFormat="1"/>
-    <w:lsdException w:name="heading 8" w:uiPriority="9" w:semiHidden="1" w:unhideWhenUsed="1" w:qFormat="1"/>
-    <w:lsdException w:name="heading 9" w:uiPriority="9" w:semiHidden="1" w:unhideWhenUsed="1" w:qFormat="1"/>
+    <w:lsdException w:name="heading 2" w:semiHidden="1" w:uiPriority="9" w:unhideWhenUsed="1" w:qFormat="1"/>
+    <w:lsdException w:name="heading 3" w:semiHidden="1" w:uiPriority="9" w:unhideWhenUsed="1" w:qFormat="1"/>
+    <w:lsdException w:name="heading 4" w:semiHidden="1" w:uiPriority="9" w:unhideWhenUsed="1" w:qFormat="1"/>
+    <w:lsdException w:name="heading 5" w:semiHidden="1" w:uiPriority="9" w:unhideWhenUsed="1" w:qFormat="1"/>
+    <w:lsdException w:name="heading 6" w:semiHidden="1" w:uiPriority="9" w:unhideWhenUsed="1" w:qFormat="1"/>
+    <w:lsdException w:name="heading 7" w:semiHidden="1" w:uiPriority="9" w:unhideWhenUsed="1" w:qFormat="1"/>
+    <w:lsdException w:name="heading 8" w:semiHidden="1" w:uiPriority="9" w:unhideWhenUsed="1" w:qFormat="1"/>
+    <w:lsdException w:name="heading 9" w:semiHidden="1" w:uiPriority="9" w:unhideWhenUsed="1" w:qFormat="1"/>
     <w:lsdException w:name="index 1" w:semiHidden="1" w:unhideWhenUsed="1"/>
     <w:lsdException w:name="index 2" w:semiHidden="1" w:unhideWhenUsed="1"/>
     <w:lsdException w:name="index 3" w:semiHidden="1" w:unhideWhenUsed="1"/>
@@ -640,22 +423,22 @@
     <w:lsdException w:name="index 7" w:semiHidden="1" w:unhideWhenUsed="1"/>
     <w:lsdException w:name="index 8" w:semiHidden="1" w:unhideWhenUsed="1"/>
     <w:lsdException w:name="index 9" w:semiHidden="1" w:unhideWhenUsed="1"/>
-    <w:lsdException w:name="toc 1" w:uiPriority="39" w:semiHidden="1" w:unhideWhenUsed="1"/>
-    <w:lsdException w:name="toc 2" w:uiPriority="39" w:semiHidden="1" w:unhideWhenUsed="1"/>
-    <w:lsdException w:name="toc 3" w:uiPriority="39" w:semiHidden="1" w:unhideWhenUsed="1"/>
-    <w:lsdException w:name="toc 4" w:uiPriority="39" w:semiHidden="1" w:unhideWhenUsed="1"/>
-    <w:lsdException w:name="toc 5" w:uiPriority="39" w:semiHidden="1" w:unhideWhenUsed="1"/>
-    <w:lsdException w:name="toc 6" w:uiPriority="39" w:semiHidden="1" w:unhideWhenUsed="1"/>
-    <w:lsdException w:name="toc 7" w:uiPriority="39" w:semiHidden="1" w:unhideWhenUsed="1"/>
-    <w:lsdException w:name="toc 8" w:uiPriority="39" w:semiHidden="1" w:unhideWhenUsed="1"/>
-    <w:lsdException w:name="toc 9" w:uiPriority="39" w:semiHidden="1" w:unhideWhenUsed="1"/>
+    <w:lsdException w:name="toc 1" w:semiHidden="1" w:uiPriority="39" w:unhideWhenUsed="1"/>
+    <w:lsdException w:name="toc 2" w:semiHidden="1" w:uiPriority="39" w:unhideWhenUsed="1"/>
+    <w:lsdException w:name="toc 3" w:semiHidden="1" w:uiPriority="39" w:unhideWhenUsed="1"/>
+    <w:lsdException w:name="toc 4" w:semiHidden="1" w:uiPriority="39" w:unhideWhenUsed="1"/>
+    <w:lsdException w:name="toc 5" w:semiHidden="1" w:uiPriority="39" w:unhideWhenUsed="1"/>
+    <w:lsdException w:name="toc 6" w:semiHidden="1" w:uiPriority="39" w:unhideWhenUsed="1"/>
+    <w:lsdException w:name="toc 7" w:semiHidden="1" w:uiPriority="39" w:unhideWhenUsed="1"/>
+    <w:lsdException w:name="toc 8" w:semiHidden="1" w:uiPriority="39" w:unhideWhenUsed="1"/>
+    <w:lsdException w:name="toc 9" w:semiHidden="1" w:uiPriority="39" w:unhideWhenUsed="1"/>
     <w:lsdException w:name="Normal Indent" w:semiHidden="1" w:unhideWhenUsed="1"/>
     <w:lsdException w:name="footnote text" w:semiHidden="1" w:unhideWhenUsed="1"/>
     <w:lsdException w:name="annotation text" w:semiHidden="1" w:unhideWhenUsed="1"/>
     <w:lsdException w:name="header" w:semiHidden="1" w:unhideWhenUsed="1"/>
     <w:lsdException w:name="footer" w:semiHidden="1" w:unhideWhenUsed="1"/>
     <w:lsdException w:name="index heading" w:semiHidden="1" w:unhideWhenUsed="1"/>
-    <w:lsdException w:name="caption" w:uiPriority="35" w:semiHidden="1" w:unhideWhenUsed="1" w:qFormat="1"/>
+    <w:lsdException w:name="caption" w:semiHidden="1" w:uiPriority="35" w:unhideWhenUsed="1" w:qFormat="1"/>
     <w:lsdException w:name="table of figures" w:semiHidden="1" w:unhideWhenUsed="1"/>
     <w:lsdException w:name="envelope address" w:semiHidden="1" w:unhideWhenUsed="1"/>
     <w:lsdException w:name="envelope return" w:semiHidden="1" w:unhideWhenUsed="1"/>
@@ -686,7 +469,7 @@
     <w:lsdException w:name="Title" w:uiPriority="10" w:qFormat="1"/>
     <w:lsdException w:name="Closing" w:semiHidden="1" w:unhideWhenUsed="1"/>
     <w:lsdException w:name="Signature" w:semiHidden="1" w:unhideWhenUsed="1"/>
-    <w:lsdException w:name="Default Paragraph Font" w:uiPriority="1" w:semiHidden="1" w:unhideWhenUsed="1"/>
+    <w:lsdException w:name="Default Paragraph Font" w:semiHidden="1" w:uiPriority="1" w:unhideWhenUsed="1"/>
     <w:lsdException w:name="Body Text" w:semiHidden="1" w:unhideWhenUsed="1"/>
     <w:lsdException w:name="Body Text Indent" w:semiHidden="1" w:unhideWhenUsed="1"/>
     <w:lsdException w:name="List Continue" w:semiHidden="1" w:unhideWhenUsed="1"/>
@@ -886,8 +669,8 @@
     <w:lsdException w:name="Subtle Reference" w:uiPriority="31" w:qFormat="1"/>
     <w:lsdException w:name="Intense Reference" w:uiPriority="32" w:qFormat="1"/>
     <w:lsdException w:name="Book Title" w:uiPriority="33" w:qFormat="1"/>
-    <w:lsdException w:name="Bibliography" w:uiPriority="37" w:semiHidden="1" w:unhideWhenUsed="1"/>
-    <w:lsdException w:name="TOC Heading" w:uiPriority="39" w:semiHidden="1" w:unhideWhenUsed="1" w:qFormat="1"/>
+    <w:lsdException w:name="Bibliography" w:semiHidden="1" w:uiPriority="37" w:unhideWhenUsed="1"/>
+    <w:lsdException w:name="TOC Heading" w:semiHidden="1" w:uiPriority="39" w:unhideWhenUsed="1" w:qFormat="1"/>
     <w:lsdException w:name="Plain Table 1" w:uiPriority="41"/>
     <w:lsdException w:name="Plain Table 2" w:uiPriority="42"/>
     <w:lsdException w:name="Plain Table 3" w:uiPriority="43"/>
@@ -997,68 +780,75 @@
     <w:lsdException w:name="Hashtag" w:semiHidden="1" w:unhideWhenUsed="1"/>
     <w:lsdException w:name="Unresolved Mention" w:semiHidden="1" w:unhideWhenUsed="1"/>
     <w:lsdException w:name="Smart Link" w:semiHidden="1" w:unhideWhenUsed="1"/>
-    <w:lsdException w:name="Smart Link Error" w:semiHidden="1" w:unhideWhenUsed="1"/>
   </w:latentStyles>
-  <w:style w:type="paragraph" w:styleId="Normal" w:default="1">
+  <w:style w:type="paragraph" w:default="1" w:styleId="Normal">
     <w:name w:val="Normal"/>
     <w:qFormat/>
     <w:pPr>
-      <w:widowControl/>
-      <w:suppressAutoHyphens w:val="true"/>
-      <w:bidi w:val="0"/>
-      <w:spacing w:lineRule="auto" w:line="259" w:before="0" w:after="160"/>
-      <w:jc w:val="left"/>
+      <w:spacing w:after="160" w:line="259" w:lineRule="auto"/>
     </w:pPr>
     <w:rPr>
-      <w:rFonts w:ascii="Calibri" w:hAnsi="Calibri" w:eastAsia="Calibri" w:cs="" w:asciiTheme="minorHAnsi" w:cstheme="minorBidi" w:eastAsiaTheme="minorHAnsi" w:hAnsiTheme="minorHAnsi"/>
-      <w:color w:val="auto"/>
-      <w:kern w:val="0"/>
       <w:sz w:val="22"/>
-      <w:szCs w:val="22"/>
-      <w:lang w:val="en-US" w:eastAsia="en-US" w:bidi="ar-SA"/>
     </w:rPr>
   </w:style>
-  <w:style w:type="character" w:styleId="DefaultParagraphFont" w:default="1">
+  <w:style w:type="character" w:default="1" w:styleId="DefaultParagraphFont">
     <w:name w:val="Default Paragraph Font"/>
     <w:uiPriority w:val="1"/>
     <w:semiHidden/>
     <w:unhideWhenUsed/>
-    <w:qFormat/>
-    <w:rPr/>
   </w:style>
-  <w:style w:type="paragraph" w:styleId="Heading">
+  <w:style w:type="table" w:default="1" w:styleId="TableNormal">
+    <w:name w:val="Normal Table"/>
+    <w:uiPriority w:val="99"/>
+    <w:semiHidden/>
+    <w:unhideWhenUsed/>
+    <w:tblPr>
+      <w:tblInd w:w="0" w:type="dxa"/>
+      <w:tblCellMar>
+        <w:top w:w="0" w:type="dxa"/>
+        <w:left w:w="108" w:type="dxa"/>
+        <w:bottom w:w="0" w:type="dxa"/>
+        <w:right w:w="108" w:type="dxa"/>
+      </w:tblCellMar>
+    </w:tblPr>
+  </w:style>
+  <w:style w:type="numbering" w:default="1" w:styleId="NoList">
+    <w:name w:val="No List"/>
+    <w:uiPriority w:val="99"/>
+    <w:semiHidden/>
+    <w:unhideWhenUsed/>
+  </w:style>
+  <w:style w:type="paragraph" w:customStyle="1" w:styleId="Heading">
     <w:name w:val="Heading"/>
     <w:basedOn w:val="Normal"/>
-    <w:next w:val="TextBody"/>
+    <w:next w:val="BodyText"/>
     <w:qFormat/>
     <w:pPr>
-      <w:keepNext w:val="true"/>
+      <w:keepNext/>
       <w:spacing w:before="240" w:after="120"/>
     </w:pPr>
     <w:rPr>
-      <w:rFonts w:ascii="Liberation Sans" w:hAnsi="Liberation Sans" w:eastAsia="Noto Sans CJK SC" w:cs="Lohit Devanagari"/>
+      <w:rFonts w:ascii="Liberation Sans" w:eastAsia="Noto Sans CJK SC" w:hAnsi="Liberation Sans" w:cs="Lohit Devanagari"/>
       <w:sz w:val="28"/>
       <w:szCs w:val="28"/>
     </w:rPr>
   </w:style>
-  <w:style w:type="paragraph" w:styleId="TextBody">
+  <w:style w:type="paragraph" w:styleId="BodyText">
     <w:name w:val="Body Text"/>
     <w:basedOn w:val="Normal"/>
     <w:pPr>
-      <w:spacing w:lineRule="auto" w:line="276" w:before="0" w:after="140"/>
+      <w:spacing w:after="140" w:line="276" w:lineRule="auto"/>
     </w:pPr>
-    <w:rPr/>
   </w:style>
   <w:style w:type="paragraph" w:styleId="List">
     <w:name w:val="List"/>
-    <w:basedOn w:val="TextBody"/>
-    <w:pPr/>
+    <w:basedOn w:val="BodyText"/>
     <w:rPr>
       <w:rFonts w:cs="Lohit Devanagari"/>
     </w:rPr>
   </w:style>
   <w:style w:type="paragraph" w:styleId="Caption">
-    <w:name w:val="Caption"/>
+    <w:name w:val="caption"/>
     <w:basedOn w:val="Normal"/>
     <w:qFormat/>
     <w:pPr>
@@ -1073,7 +863,7 @@
       <w:szCs w:val="24"/>
     </w:rPr>
   </w:style>
-  <w:style w:type="paragraph" w:styleId="Index">
+  <w:style w:type="paragraph" w:customStyle="1" w:styleId="Index">
     <w:name w:val="Index"/>
     <w:basedOn w:val="Normal"/>
     <w:qFormat/>
@@ -1083,28 +873,6 @@
     <w:rPr>
       <w:rFonts w:cs="Lohit Devanagari"/>
     </w:rPr>
-  </w:style>
-  <w:style w:type="numbering" w:styleId="NoList" w:default="1">
-    <w:name w:val="No List"/>
-    <w:uiPriority w:val="99"/>
-    <w:semiHidden/>
-    <w:unhideWhenUsed/>
-    <w:qFormat/>
-  </w:style>
-  <w:style w:type="table" w:default="1" w:styleId="Tablanormal">
-    <w:name w:val="Normal Table"/>
-    <w:uiPriority w:val="99"/>
-    <w:semiHidden/>
-    <w:unhideWhenUsed/>
-    <w:tblPr>
-      <w:tblInd w:w="0" w:type="dxa"/>
-      <w:tblCellMar>
-        <w:top w:w="0" w:type="dxa"/>
-        <w:left w:w="108" w:type="dxa"/>
-        <w:bottom w:w="0" w:type="dxa"/>
-        <w:right w:w="108" w:type="dxa"/>
-      </w:tblCellMar>
-    </w:tblPr>
   </w:style>
 </w:styles>
 </file>

</xml_diff>